<commit_message>
added fix to wrong directory
</commit_message>
<xml_diff>
--- a/github help.docx
+++ b/github help.docx
@@ -1,6 +1,6 @@
 
 <file path=word/document.xml><?xml version="1.0" encoding="utf-8"?>
-<w:document xmlns:wpc="http://schemas.microsoft.com/office/word/2010/wordprocessingCanvas" xmlns:mo="http://schemas.microsoft.com/office/mac/office/2008/main" xmlns:mc="http://schemas.openxmlformats.org/markup-compatibility/2006" xmlns:mv="urn:schemas-microsoft-com:mac:vml" xmlns:o="urn:schemas-microsoft-com:office:office" xmlns:r="http://schemas.openxmlformats.org/officeDocument/2006/relationships" xmlns:m="http://schemas.openxmlformats.org/officeDocument/2006/math" xmlns:v="urn:schemas-microsoft-com:vml" xmlns:wp14="http://schemas.microsoft.com/office/word/2010/wordprocessingDrawing" xmlns:wp="http://schemas.openxmlformats.org/drawingml/2006/wordprocessingDrawing" xmlns:w10="urn:schemas-microsoft-com:office:word" xmlns:w="http://schemas.openxmlformats.org/wordprocessingml/2006/main" xmlns:w14="http://schemas.microsoft.com/office/word/2010/wordml" xmlns:w15="http://schemas.microsoft.com/office/word/2012/wordml" xmlns:wpg="http://schemas.microsoft.com/office/word/2010/wordprocessingGroup" xmlns:wpi="http://schemas.microsoft.com/office/word/2010/wordprocessingInk" xmlns:wne="http://schemas.microsoft.com/office/word/2006/wordml" xmlns:wps="http://schemas.microsoft.com/office/word/2010/wordprocessingShape" mc:Ignorable="w14 w15 wp14">
+<w:document xmlns:wpc="http://schemas.microsoft.com/office/word/2010/wordprocessingCanvas" xmlns:mc="http://schemas.openxmlformats.org/markup-compatibility/2006" xmlns:o="urn:schemas-microsoft-com:office:office" xmlns:r="http://schemas.openxmlformats.org/officeDocument/2006/relationships" xmlns:m="http://schemas.openxmlformats.org/officeDocument/2006/math" xmlns:v="urn:schemas-microsoft-com:vml" xmlns:wp14="http://schemas.microsoft.com/office/word/2010/wordprocessingDrawing" xmlns:wp="http://schemas.openxmlformats.org/drawingml/2006/wordprocessingDrawing" xmlns:w10="urn:schemas-microsoft-com:office:word" xmlns:w="http://schemas.openxmlformats.org/wordprocessingml/2006/main" xmlns:w14="http://schemas.microsoft.com/office/word/2010/wordml" xmlns:w15="http://schemas.microsoft.com/office/word/2012/wordml" xmlns:wpg="http://schemas.microsoft.com/office/word/2010/wordprocessingGroup" xmlns:wpi="http://schemas.microsoft.com/office/word/2010/wordprocessingInk" xmlns:wne="http://schemas.microsoft.com/office/word/2006/wordml" xmlns:wps="http://schemas.microsoft.com/office/word/2010/wordprocessingShape" mc:Ignorable="w14 w15 wp14">
   <w:body>
     <w:p>
       <w:pPr>
@@ -24,7 +24,15 @@
         </w:numPr>
       </w:pPr>
       <w:r>
-        <w:t xml:space="preserve">Download git on: </w:t>
+        <w:t xml:space="preserve">Download </w:t>
+      </w:r>
+      <w:proofErr w:type="spellStart"/>
+      <w:r>
+        <w:t>git</w:t>
+      </w:r>
+      <w:proofErr w:type="spellEnd"/>
+      <w:r>
+        <w:t xml:space="preserve"> on: </w:t>
       </w:r>
       <w:hyperlink r:id="rId5" w:history="1">
         <w:r>
@@ -38,7 +46,41 @@
     <w:p>
       <w:r>
         <w:tab/>
-        <w:t>You can either download git or the the git gui client.</w:t>
+        <w:t xml:space="preserve">You can either download </w:t>
+      </w:r>
+      <w:proofErr w:type="spellStart"/>
+      <w:r>
+        <w:t>git</w:t>
+      </w:r>
+      <w:proofErr w:type="spellEnd"/>
+      <w:r>
+        <w:t xml:space="preserve"> or the </w:t>
+      </w:r>
+      <w:proofErr w:type="spellStart"/>
+      <w:r>
+        <w:t>the</w:t>
+      </w:r>
+      <w:proofErr w:type="spellEnd"/>
+      <w:r>
+        <w:t xml:space="preserve"> </w:t>
+      </w:r>
+      <w:proofErr w:type="spellStart"/>
+      <w:r>
+        <w:t>git</w:t>
+      </w:r>
+      <w:proofErr w:type="spellEnd"/>
+      <w:r>
+        <w:t xml:space="preserve"> </w:t>
+      </w:r>
+      <w:proofErr w:type="spellStart"/>
+      <w:proofErr w:type="gramStart"/>
+      <w:r>
+        <w:t>gui</w:t>
+      </w:r>
+      <w:proofErr w:type="spellEnd"/>
+      <w:proofErr w:type="gramEnd"/>
+      <w:r>
+        <w:t xml:space="preserve"> client.</w:t>
       </w:r>
     </w:p>
     <w:p/>
@@ -53,7 +95,15 @@
         </w:numPr>
       </w:pPr>
       <w:r>
-        <w:t>Go to github and click on</w:t>
+        <w:t xml:space="preserve">Go to </w:t>
+      </w:r>
+      <w:proofErr w:type="spellStart"/>
+      <w:r>
+        <w:t>github</w:t>
+      </w:r>
+      <w:proofErr w:type="spellEnd"/>
+      <w:r>
+        <w:t xml:space="preserve"> and click on</w:t>
       </w:r>
       <w:r>
         <w:t xml:space="preserve"> clone or download and copy and paste the URL</w:t>
@@ -127,10 +177,26 @@
         </w:numPr>
       </w:pPr>
       <w:r>
-        <w:t>Go to either terminal (Mac) or gitbash (PC)</w:t>
-      </w:r>
-      <w:r>
-        <w:t xml:space="preserve"> and navigate to your folder you want to place the github repository in.</w:t>
+        <w:t xml:space="preserve">Go to either terminal (Mac) or </w:t>
+      </w:r>
+      <w:proofErr w:type="spellStart"/>
+      <w:r>
+        <w:t>gitbash</w:t>
+      </w:r>
+      <w:proofErr w:type="spellEnd"/>
+      <w:r>
+        <w:t xml:space="preserve"> (PC)</w:t>
+      </w:r>
+      <w:r>
+        <w:t xml:space="preserve"> and navigate to your folder you want to place the </w:t>
+      </w:r>
+      <w:proofErr w:type="spellStart"/>
+      <w:r>
+        <w:t>github</w:t>
+      </w:r>
+      <w:proofErr w:type="spellEnd"/>
+      <w:r>
+        <w:t xml:space="preserve"> repository in.</w:t>
       </w:r>
     </w:p>
     <w:p>
@@ -201,11 +267,19 @@
       <w:r>
         <w:t xml:space="preserve">Type in </w:t>
       </w:r>
-      <w:r>
-        <w:rPr>
-          <w:b/>
-        </w:rPr>
-        <w:t>git clone website</w:t>
+      <w:proofErr w:type="spellStart"/>
+      <w:r>
+        <w:rPr>
+          <w:b/>
+        </w:rPr>
+        <w:t>git</w:t>
+      </w:r>
+      <w:proofErr w:type="spellEnd"/>
+      <w:r>
+        <w:rPr>
+          <w:b/>
+        </w:rPr>
+        <w:t xml:space="preserve"> clone website</w:t>
       </w:r>
       <w:r>
         <w:t xml:space="preserve">      </w:t>
@@ -305,12 +379,11 @@
           <w:b/>
         </w:rPr>
       </w:pPr>
-      <w:bookmarkStart w:id="0" w:name="_GoBack"/>
-      <w:bookmarkEnd w:id="0"/>
-      <w:r>
-        <w:rPr>
-          <w:b/>
-        </w:rPr>
+      <w:r>
+        <w:rPr>
+          <w:b/>
+        </w:rPr>
+        <w:lastRenderedPageBreak/>
         <w:t>RETRIEVE FILES</w:t>
       </w:r>
       <w:r>
@@ -324,11 +397,19 @@
       <w:r>
         <w:t>In order to update to the latest version of the files type in ‘</w:t>
       </w:r>
+      <w:proofErr w:type="spellStart"/>
       <w:r>
         <w:rPr>
           <w:u w:val="single"/>
         </w:rPr>
-        <w:t>git pull</w:t>
+        <w:t>git</w:t>
+      </w:r>
+      <w:proofErr w:type="spellEnd"/>
+      <w:r>
+        <w:rPr>
+          <w:u w:val="single"/>
+        </w:rPr>
+        <w:t xml:space="preserve"> pull</w:t>
       </w:r>
       <w:r>
         <w:t>’ this will pull the information onto your computer</w:t>
@@ -350,13 +431,29 @@
     </w:p>
     <w:p>
       <w:r>
-        <w:t xml:space="preserve">In github type in </w:t>
-      </w:r>
-      <w:r>
-        <w:rPr>
-          <w:b/>
-        </w:rPr>
-        <w:t xml:space="preserve">git add -A </w:t>
+        <w:t xml:space="preserve">In </w:t>
+      </w:r>
+      <w:proofErr w:type="spellStart"/>
+      <w:r>
+        <w:t>github</w:t>
+      </w:r>
+      <w:proofErr w:type="spellEnd"/>
+      <w:r>
+        <w:t xml:space="preserve"> type in </w:t>
+      </w:r>
+      <w:proofErr w:type="spellStart"/>
+      <w:r>
+        <w:rPr>
+          <w:b/>
+        </w:rPr>
+        <w:t>git</w:t>
+      </w:r>
+      <w:proofErr w:type="spellEnd"/>
+      <w:r>
+        <w:rPr>
+          <w:b/>
+        </w:rPr>
+        <w:t xml:space="preserve"> add -A </w:t>
       </w:r>
       <w:r>
         <w:t>this says that we will update all the files</w:t>
@@ -366,11 +463,19 @@
       <w:r>
         <w:t xml:space="preserve">Type in </w:t>
       </w:r>
-      <w:r>
-        <w:rPr>
-          <w:b/>
-        </w:rPr>
-        <w:t xml:space="preserve">git commit </w:t>
+      <w:proofErr w:type="spellStart"/>
+      <w:r>
+        <w:rPr>
+          <w:b/>
+        </w:rPr>
+        <w:t>git</w:t>
+      </w:r>
+      <w:proofErr w:type="spellEnd"/>
+      <w:r>
+        <w:rPr>
+          <w:b/>
+        </w:rPr>
+        <w:t xml:space="preserve"> commit </w:t>
       </w:r>
       <w:r>
         <w:rPr>
@@ -378,11 +483,19 @@
         </w:rPr>
         <w:t>-</w:t>
       </w:r>
-      <w:r>
-        <w:rPr>
-          <w:b/>
-        </w:rPr>
-        <w:t>m ”Put your comments her</w:t>
+      <w:proofErr w:type="gramStart"/>
+      <w:r>
+        <w:rPr>
+          <w:b/>
+        </w:rPr>
+        <w:t>m ”</w:t>
+      </w:r>
+      <w:proofErr w:type="gramEnd"/>
+      <w:r>
+        <w:rPr>
+          <w:b/>
+        </w:rPr>
+        <w:t>Put your comments her</w:t>
       </w:r>
       <w:r>
         <w:rPr>
@@ -395,11 +508,19 @@
       <w:r>
         <w:t xml:space="preserve">Type in </w:t>
       </w:r>
-      <w:r>
-        <w:rPr>
-          <w:b/>
-        </w:rPr>
-        <w:t xml:space="preserve">git push </w:t>
+      <w:proofErr w:type="spellStart"/>
+      <w:r>
+        <w:rPr>
+          <w:b/>
+        </w:rPr>
+        <w:t>git</w:t>
+      </w:r>
+      <w:proofErr w:type="spellEnd"/>
+      <w:r>
+        <w:rPr>
+          <w:b/>
+        </w:rPr>
+        <w:t xml:space="preserve"> push </w:t>
       </w:r>
       <w:r>
         <w:t>this will push your documents to the repository</w:t>
@@ -424,11 +545,19 @@
       <w:r>
         <w:t xml:space="preserve">-You use </w:t>
       </w:r>
-      <w:r>
-        <w:rPr>
-          <w:b/>
-        </w:rPr>
-        <w:t>git status</w:t>
+      <w:proofErr w:type="spellStart"/>
+      <w:r>
+        <w:rPr>
+          <w:b/>
+        </w:rPr>
+        <w:t>git</w:t>
+      </w:r>
+      <w:proofErr w:type="spellEnd"/>
+      <w:r>
+        <w:rPr>
+          <w:b/>
+        </w:rPr>
+        <w:t xml:space="preserve"> status</w:t>
       </w:r>
       <w:r>
         <w:t xml:space="preserve"> to view the status</w:t>
@@ -473,14 +602,24 @@
       <w:r>
         <w:t xml:space="preserve">-Use </w:t>
       </w:r>
+      <w:proofErr w:type="gramStart"/>
       <w:r>
         <w:rPr>
           <w:b/>
         </w:rPr>
         <w:t>cd ..</w:t>
       </w:r>
-      <w:r>
-        <w:t xml:space="preserve"> to back out of a directory</w:t>
+      <w:proofErr w:type="gramEnd"/>
+      <w:r>
+        <w:t xml:space="preserve"> </w:t>
+      </w:r>
+      <w:proofErr w:type="gramStart"/>
+      <w:r>
+        <w:t>to</w:t>
+      </w:r>
+      <w:proofErr w:type="gramEnd"/>
+      <w:r>
+        <w:t xml:space="preserve"> back out of a directory</w:t>
       </w:r>
     </w:p>
     <w:p>
@@ -496,6 +635,45 @@
       <w:r>
         <w:t xml:space="preserve"> to view the contents of the directory</w:t>
       </w:r>
+    </w:p>
+    <w:p/>
+    <w:p>
+      <w:pPr>
+        <w:pStyle w:val="HTMLPreformatted"/>
+        <w:shd w:val="clear" w:color="auto" w:fill="EFF0F1"/>
+        <w:textAlignment w:val="baseline"/>
+        <w:rPr>
+          <w:rFonts w:ascii="Consolas" w:hAnsi="Consolas"/>
+          <w:color w:val="242729"/>
+        </w:rPr>
+      </w:pPr>
+      <w:r>
+        <w:t xml:space="preserve">FAQ- if you are getting a bullshit directory use this line: </w:t>
+      </w:r>
+      <w:proofErr w:type="spellStart"/>
+      <w:r>
+        <w:rPr>
+          <w:rFonts w:ascii="Consolas" w:hAnsi="Consolas"/>
+          <w:color w:val="242729"/>
+          <w:bdr w:val="none" w:sz="0" w:space="0" w:color="auto" w:frame="1"/>
+          <w:shd w:val="clear" w:color="auto" w:fill="EFF0F1"/>
+        </w:rPr>
+        <w:t>setx</w:t>
+      </w:r>
+      <w:proofErr w:type="spellEnd"/>
+      <w:r>
+        <w:rPr>
+          <w:rFonts w:ascii="Consolas" w:hAnsi="Consolas"/>
+          <w:color w:val="242729"/>
+          <w:bdr w:val="none" w:sz="0" w:space="0" w:color="auto" w:frame="1"/>
+          <w:shd w:val="clear" w:color="auto" w:fill="EFF0F1"/>
+        </w:rPr>
+        <w:t xml:space="preserve"> HOME "your\path\to\home"</w:t>
+      </w:r>
+    </w:p>
+    <w:p>
+      <w:bookmarkStart w:id="0" w:name="_GoBack"/>
+      <w:bookmarkEnd w:id="0"/>
     </w:p>
     <w:sectPr>
       <w:pgSz w:w="12240" w:h="15840"/>
@@ -508,8 +686,8 @@
 </file>
 
 <file path=word/numbering.xml><?xml version="1.0" encoding="utf-8"?>
-<w:numbering xmlns:wpc="http://schemas.microsoft.com/office/word/2010/wordprocessingCanvas" xmlns:mo="http://schemas.microsoft.com/office/mac/office/2008/main" xmlns:mc="http://schemas.openxmlformats.org/markup-compatibility/2006" xmlns:mv="urn:schemas-microsoft-com:mac:vml" xmlns:o="urn:schemas-microsoft-com:office:office" xmlns:r="http://schemas.openxmlformats.org/officeDocument/2006/relationships" xmlns:m="http://schemas.openxmlformats.org/officeDocument/2006/math" xmlns:v="urn:schemas-microsoft-com:vml" xmlns:wp14="http://schemas.microsoft.com/office/word/2010/wordprocessingDrawing" xmlns:wp="http://schemas.openxmlformats.org/drawingml/2006/wordprocessingDrawing" xmlns:w10="urn:schemas-microsoft-com:office:word" xmlns:w="http://schemas.openxmlformats.org/wordprocessingml/2006/main" xmlns:w14="http://schemas.microsoft.com/office/word/2010/wordml" xmlns:w15="http://schemas.microsoft.com/office/word/2012/wordml" xmlns:wpg="http://schemas.microsoft.com/office/word/2010/wordprocessingGroup" xmlns:wpi="http://schemas.microsoft.com/office/word/2010/wordprocessingInk" xmlns:wne="http://schemas.microsoft.com/office/word/2006/wordml" xmlns:wps="http://schemas.microsoft.com/office/word/2010/wordprocessingShape" mc:Ignorable="w14 w15 wp14">
-  <w:abstractNum w:abstractNumId="0">
+<w:numbering xmlns:wpc="http://schemas.microsoft.com/office/word/2010/wordprocessingCanvas" xmlns:mc="http://schemas.openxmlformats.org/markup-compatibility/2006" xmlns:o="urn:schemas-microsoft-com:office:office" xmlns:r="http://schemas.openxmlformats.org/officeDocument/2006/relationships" xmlns:m="http://schemas.openxmlformats.org/officeDocument/2006/math" xmlns:v="urn:schemas-microsoft-com:vml" xmlns:wp14="http://schemas.microsoft.com/office/word/2010/wordprocessingDrawing" xmlns:wp="http://schemas.openxmlformats.org/drawingml/2006/wordprocessingDrawing" xmlns:w10="urn:schemas-microsoft-com:office:word" xmlns:w="http://schemas.openxmlformats.org/wordprocessingml/2006/main" xmlns:w14="http://schemas.microsoft.com/office/word/2010/wordml" xmlns:w15="http://schemas.microsoft.com/office/word/2012/wordml" xmlns:wpg="http://schemas.microsoft.com/office/word/2010/wordprocessingGroup" xmlns:wpi="http://schemas.microsoft.com/office/word/2010/wordprocessingInk" xmlns:wne="http://schemas.microsoft.com/office/word/2006/wordml" xmlns:wps="http://schemas.microsoft.com/office/word/2010/wordprocessingShape" mc:Ignorable="w14 w15 wp14">
+  <w:abstractNum w:abstractNumId="0" w15:restartNumberingAfterBreak="0">
     <w:nsid w:val="08BB1156"/>
     <w:multiLevelType w:val="hybridMultilevel"/>
     <w:tmpl w:val="34BC9CF2"/>
@@ -598,7 +776,7 @@
       </w:pPr>
     </w:lvl>
   </w:abstractNum>
-  <w:abstractNum w:abstractNumId="1">
+  <w:abstractNum w:abstractNumId="1" w15:restartNumberingAfterBreak="0">
     <w:nsid w:val="30F55879"/>
     <w:multiLevelType w:val="hybridMultilevel"/>
     <w:tmpl w:val="6C62615C"/>
@@ -708,7 +886,7 @@
     </w:rPrDefault>
     <w:pPrDefault/>
   </w:docDefaults>
-  <w:latentStyles w:defLockedState="0" w:defUIPriority="99" w:defSemiHidden="0" w:defUnhideWhenUsed="0" w:defQFormat="0" w:count="382">
+  <w:latentStyles w:defLockedState="0" w:defUIPriority="99" w:defSemiHidden="0" w:defUnhideWhenUsed="0" w:defQFormat="0" w:count="371">
     <w:lsdException w:name="Normal" w:uiPriority="0" w:qFormat="1"/>
     <w:lsdException w:name="heading 1" w:uiPriority="9" w:qFormat="1"/>
     <w:lsdException w:name="heading 2" w:semiHidden="1" w:uiPriority="9" w:unhideWhenUsed="1" w:qFormat="1"/>
@@ -865,15 +1043,6 @@
     <w:lsdException w:name="Balloon Text" w:semiHidden="1" w:unhideWhenUsed="1"/>
     <w:lsdException w:name="Table Grid" w:uiPriority="39"/>
     <w:lsdException w:name="Table Theme" w:semiHidden="1" w:unhideWhenUsed="1"/>
-    <w:lsdException w:name="Note Level 1" w:semiHidden="1" w:unhideWhenUsed="1"/>
-    <w:lsdException w:name="Note Level 2" w:semiHidden="1" w:unhideWhenUsed="1"/>
-    <w:lsdException w:name="Note Level 3" w:semiHidden="1" w:unhideWhenUsed="1"/>
-    <w:lsdException w:name="Note Level 4" w:semiHidden="1" w:unhideWhenUsed="1"/>
-    <w:lsdException w:name="Note Level 5" w:semiHidden="1" w:unhideWhenUsed="1"/>
-    <w:lsdException w:name="Note Level 6" w:semiHidden="1" w:unhideWhenUsed="1"/>
-    <w:lsdException w:name="Note Level 7" w:semiHidden="1" w:unhideWhenUsed="1"/>
-    <w:lsdException w:name="Note Level 8" w:semiHidden="1" w:unhideWhenUsed="1"/>
-    <w:lsdException w:name="Note Level 9" w:semiHidden="1" w:unhideWhenUsed="1"/>
     <w:lsdException w:name="Placeholder Text" w:semiHidden="1"/>
     <w:lsdException w:name="No Spacing" w:uiPriority="1" w:qFormat="1"/>
     <w:lsdException w:name="Light Shading" w:uiPriority="60"/>
@@ -1089,8 +1258,6 @@
     <w:lsdException w:name="List Table 5 Dark Accent 6" w:uiPriority="50"/>
     <w:lsdException w:name="List Table 6 Colorful Accent 6" w:uiPriority="51"/>
     <w:lsdException w:name="List Table 7 Colorful Accent 6" w:uiPriority="52"/>
-    <w:lsdException w:name="Mention" w:semiHidden="1" w:unhideWhenUsed="1"/>
-    <w:lsdException w:name="Smart Hyperlink" w:semiHidden="1" w:unhideWhenUsed="1"/>
   </w:latentStyles>
   <w:style w:type="paragraph" w:default="1" w:styleId="Normal">
     <w:name w:val="Normal"/>
@@ -1143,6 +1310,66 @@
     <w:rPr>
       <w:color w:val="0563C1" w:themeColor="hyperlink"/>
       <w:u w:val="single"/>
+    </w:rPr>
+  </w:style>
+  <w:style w:type="paragraph" w:styleId="HTMLPreformatted">
+    <w:name w:val="HTML Preformatted"/>
+    <w:basedOn w:val="Normal"/>
+    <w:link w:val="HTMLPreformattedChar"/>
+    <w:uiPriority w:val="99"/>
+    <w:semiHidden/>
+    <w:unhideWhenUsed/>
+    <w:rsid w:val="000F431A"/>
+    <w:pPr>
+      <w:tabs>
+        <w:tab w:val="left" w:pos="916"/>
+        <w:tab w:val="left" w:pos="1832"/>
+        <w:tab w:val="left" w:pos="2748"/>
+        <w:tab w:val="left" w:pos="3664"/>
+        <w:tab w:val="left" w:pos="4580"/>
+        <w:tab w:val="left" w:pos="5496"/>
+        <w:tab w:val="left" w:pos="6412"/>
+        <w:tab w:val="left" w:pos="7328"/>
+        <w:tab w:val="left" w:pos="8244"/>
+        <w:tab w:val="left" w:pos="9160"/>
+        <w:tab w:val="left" w:pos="10076"/>
+        <w:tab w:val="left" w:pos="10992"/>
+        <w:tab w:val="left" w:pos="11908"/>
+        <w:tab w:val="left" w:pos="12824"/>
+        <w:tab w:val="left" w:pos="13740"/>
+        <w:tab w:val="left" w:pos="14656"/>
+      </w:tabs>
+    </w:pPr>
+    <w:rPr>
+      <w:rFonts w:ascii="Courier New" w:eastAsia="Times New Roman" w:hAnsi="Courier New" w:cs="Courier New"/>
+      <w:sz w:val="20"/>
+      <w:szCs w:val="20"/>
+    </w:rPr>
+  </w:style>
+  <w:style w:type="character" w:customStyle="1" w:styleId="HTMLPreformattedChar">
+    <w:name w:val="HTML Preformatted Char"/>
+    <w:basedOn w:val="DefaultParagraphFont"/>
+    <w:link w:val="HTMLPreformatted"/>
+    <w:uiPriority w:val="99"/>
+    <w:semiHidden/>
+    <w:rsid w:val="000F431A"/>
+    <w:rPr>
+      <w:rFonts w:ascii="Courier New" w:eastAsia="Times New Roman" w:hAnsi="Courier New" w:cs="Courier New"/>
+      <w:sz w:val="20"/>
+      <w:szCs w:val="20"/>
+    </w:rPr>
+  </w:style>
+  <w:style w:type="character" w:styleId="HTMLCode">
+    <w:name w:val="HTML Code"/>
+    <w:basedOn w:val="DefaultParagraphFont"/>
+    <w:uiPriority w:val="99"/>
+    <w:semiHidden/>
+    <w:unhideWhenUsed/>
+    <w:rsid w:val="000F431A"/>
+    <w:rPr>
+      <w:rFonts w:ascii="Courier New" w:eastAsia="Times New Roman" w:hAnsi="Courier New" w:cs="Courier New"/>
+      <w:sz w:val="20"/>
+      <w:szCs w:val="20"/>
     </w:rPr>
   </w:style>
 </w:styles>

</xml_diff>

<commit_message>
moved both distance transmission arduino code files to drone file
</commit_message>
<xml_diff>
--- a/github help.docx
+++ b/github help.docx
@@ -1,6 +1,6 @@
 
 <file path=word/document.xml><?xml version="1.0" encoding="utf-8"?>
-<w:document xmlns:wpc="http://schemas.microsoft.com/office/word/2010/wordprocessingCanvas" xmlns:mc="http://schemas.openxmlformats.org/markup-compatibility/2006" xmlns:o="urn:schemas-microsoft-com:office:office" xmlns:r="http://schemas.openxmlformats.org/officeDocument/2006/relationships" xmlns:m="http://schemas.openxmlformats.org/officeDocument/2006/math" xmlns:v="urn:schemas-microsoft-com:vml" xmlns:wp14="http://schemas.microsoft.com/office/word/2010/wordprocessingDrawing" xmlns:wp="http://schemas.openxmlformats.org/drawingml/2006/wordprocessingDrawing" xmlns:w10="urn:schemas-microsoft-com:office:word" xmlns:w="http://schemas.openxmlformats.org/wordprocessingml/2006/main" xmlns:w14="http://schemas.microsoft.com/office/word/2010/wordml" xmlns:w15="http://schemas.microsoft.com/office/word/2012/wordml" xmlns:wpg="http://schemas.microsoft.com/office/word/2010/wordprocessingGroup" xmlns:wpi="http://schemas.microsoft.com/office/word/2010/wordprocessingInk" xmlns:wne="http://schemas.microsoft.com/office/word/2006/wordml" xmlns:wps="http://schemas.microsoft.com/office/word/2010/wordprocessingShape" mc:Ignorable="w14 w15 wp14">
+<w:document xmlns:wpc="http://schemas.microsoft.com/office/word/2010/wordprocessingCanvas" xmlns:cx="http://schemas.microsoft.com/office/drawing/2014/chartex" xmlns:cx1="http://schemas.microsoft.com/office/drawing/2015/9/8/chartex" xmlns:cx2="http://schemas.microsoft.com/office/drawing/2015/10/21/chartex" xmlns:cx3="http://schemas.microsoft.com/office/drawing/2016/5/9/chartex" xmlns:cx4="http://schemas.microsoft.com/office/drawing/2016/5/10/chartex" xmlns:cx5="http://schemas.microsoft.com/office/drawing/2016/5/11/chartex" xmlns:cx6="http://schemas.microsoft.com/office/drawing/2016/5/12/chartex" xmlns:cx7="http://schemas.microsoft.com/office/drawing/2016/5/13/chartex" xmlns:cx8="http://schemas.microsoft.com/office/drawing/2016/5/14/chartex" xmlns:mc="http://schemas.openxmlformats.org/markup-compatibility/2006" xmlns:aink="http://schemas.microsoft.com/office/drawing/2016/ink" xmlns:am3d="http://schemas.microsoft.com/office/drawing/2017/model3d" xmlns:o="urn:schemas-microsoft-com:office:office" xmlns:r="http://schemas.openxmlformats.org/officeDocument/2006/relationships" xmlns:m="http://schemas.openxmlformats.org/officeDocument/2006/math" xmlns:v="urn:schemas-microsoft-com:vml" xmlns:wp14="http://schemas.microsoft.com/office/word/2010/wordprocessingDrawing" xmlns:wp="http://schemas.openxmlformats.org/drawingml/2006/wordprocessingDrawing" xmlns:w10="urn:schemas-microsoft-com:office:word" xmlns:w="http://schemas.openxmlformats.org/wordprocessingml/2006/main" xmlns:w14="http://schemas.microsoft.com/office/word/2010/wordml" xmlns:w15="http://schemas.microsoft.com/office/word/2012/wordml" xmlns:w16cid="http://schemas.microsoft.com/office/word/2016/wordml/cid" xmlns:w16se="http://schemas.microsoft.com/office/word/2015/wordml/symex" xmlns:wpg="http://schemas.microsoft.com/office/word/2010/wordprocessingGroup" xmlns:wpi="http://schemas.microsoft.com/office/word/2010/wordprocessingInk" xmlns:wne="http://schemas.microsoft.com/office/word/2006/wordml" xmlns:wps="http://schemas.microsoft.com/office/word/2010/wordprocessingShape" mc:Ignorable="w14 w15 w16se w16cid wp14">
   <w:body>
     <w:p>
       <w:pPr>
@@ -24,15 +24,7 @@
         </w:numPr>
       </w:pPr>
       <w:r>
-        <w:t xml:space="preserve">Download </w:t>
-      </w:r>
-      <w:proofErr w:type="spellStart"/>
-      <w:r>
-        <w:t>git</w:t>
-      </w:r>
-      <w:proofErr w:type="spellEnd"/>
-      <w:r>
-        <w:t xml:space="preserve"> on: </w:t>
+        <w:t xml:space="preserve">Download git on: </w:t>
       </w:r>
       <w:hyperlink r:id="rId5" w:history="1">
         <w:r>
@@ -46,39 +38,21 @@
     <w:p>
       <w:r>
         <w:tab/>
-        <w:t xml:space="preserve">You can either download </w:t>
+        <w:t xml:space="preserve">You can either download git or the </w:t>
       </w:r>
       <w:proofErr w:type="spellStart"/>
       <w:r>
-        <w:t>git</w:t>
+        <w:t>the</w:t>
       </w:r>
       <w:proofErr w:type="spellEnd"/>
       <w:r>
-        <w:t xml:space="preserve"> or the </w:t>
+        <w:t xml:space="preserve"> git </w:t>
       </w:r>
       <w:proofErr w:type="spellStart"/>
       <w:r>
-        <w:t>the</w:t>
+        <w:t>gui</w:t>
       </w:r>
       <w:proofErr w:type="spellEnd"/>
-      <w:r>
-        <w:t xml:space="preserve"> </w:t>
-      </w:r>
-      <w:proofErr w:type="spellStart"/>
-      <w:r>
-        <w:t>git</w:t>
-      </w:r>
-      <w:proofErr w:type="spellEnd"/>
-      <w:r>
-        <w:t xml:space="preserve"> </w:t>
-      </w:r>
-      <w:proofErr w:type="spellStart"/>
-      <w:proofErr w:type="gramStart"/>
-      <w:r>
-        <w:t>gui</w:t>
-      </w:r>
-      <w:proofErr w:type="spellEnd"/>
-      <w:proofErr w:type="gramEnd"/>
       <w:r>
         <w:t xml:space="preserve"> client.</w:t>
       </w:r>
@@ -267,19 +241,11 @@
       <w:r>
         <w:t xml:space="preserve">Type in </w:t>
       </w:r>
-      <w:proofErr w:type="spellStart"/>
-      <w:r>
-        <w:rPr>
-          <w:b/>
-        </w:rPr>
-        <w:t>git</w:t>
-      </w:r>
-      <w:proofErr w:type="spellEnd"/>
-      <w:r>
-        <w:rPr>
-          <w:b/>
-        </w:rPr>
-        <w:t xml:space="preserve"> clone website</w:t>
+      <w:r>
+        <w:rPr>
+          <w:b/>
+        </w:rPr>
+        <w:t>git clone website</w:t>
       </w:r>
       <w:r>
         <w:t xml:space="preserve">      </w:t>
@@ -397,63 +363,47 @@
       <w:r>
         <w:t>In order to update to the latest version of the files type in ‘</w:t>
       </w:r>
+      <w:r>
+        <w:rPr>
+          <w:u w:val="single"/>
+        </w:rPr>
+        <w:t>git pull</w:t>
+      </w:r>
+      <w:r>
+        <w:t>’ this will pull the information onto your computer</w:t>
+      </w:r>
+    </w:p>
+    <w:p/>
+    <w:p>
+      <w:pPr>
+        <w:rPr>
+          <w:b/>
+        </w:rPr>
+      </w:pPr>
+      <w:r>
+        <w:rPr>
+          <w:b/>
+        </w:rPr>
+        <w:t xml:space="preserve">SEND YOUR UPDATED FILES </w:t>
+      </w:r>
+    </w:p>
+    <w:p>
+      <w:r>
+        <w:t xml:space="preserve">In </w:t>
+      </w:r>
       <w:proofErr w:type="spellStart"/>
       <w:r>
-        <w:rPr>
-          <w:u w:val="single"/>
-        </w:rPr>
-        <w:t>git</w:t>
+        <w:t>github</w:t>
       </w:r>
       <w:proofErr w:type="spellEnd"/>
       <w:r>
-        <w:rPr>
-          <w:u w:val="single"/>
-        </w:rPr>
-        <w:t xml:space="preserve"> pull</w:t>
-      </w:r>
-      <w:r>
-        <w:t>’ this will pull the information onto your computer</w:t>
-      </w:r>
-    </w:p>
-    <w:p/>
-    <w:p>
-      <w:pPr>
-        <w:rPr>
-          <w:b/>
-        </w:rPr>
-      </w:pPr>
-      <w:r>
-        <w:rPr>
-          <w:b/>
-        </w:rPr>
-        <w:t xml:space="preserve">SEND YOUR UPDATED FILES </w:t>
-      </w:r>
-    </w:p>
-    <w:p>
-      <w:r>
-        <w:t xml:space="preserve">In </w:t>
-      </w:r>
-      <w:proofErr w:type="spellStart"/>
-      <w:r>
-        <w:t>github</w:t>
-      </w:r>
-      <w:proofErr w:type="spellEnd"/>
-      <w:r>
         <w:t xml:space="preserve"> type in </w:t>
       </w:r>
-      <w:proofErr w:type="spellStart"/>
-      <w:r>
-        <w:rPr>
-          <w:b/>
-        </w:rPr>
-        <w:t>git</w:t>
-      </w:r>
-      <w:proofErr w:type="spellEnd"/>
-      <w:r>
-        <w:rPr>
-          <w:b/>
-        </w:rPr>
-        <w:t xml:space="preserve"> add -A </w:t>
+      <w:r>
+        <w:rPr>
+          <w:b/>
+        </w:rPr>
+        <w:t xml:space="preserve">git add -A </w:t>
       </w:r>
       <w:r>
         <w:t>this says that we will update all the files</w:t>
@@ -463,19 +413,11 @@
       <w:r>
         <w:t xml:space="preserve">Type in </w:t>
       </w:r>
-      <w:proofErr w:type="spellStart"/>
-      <w:r>
-        <w:rPr>
-          <w:b/>
-        </w:rPr>
-        <w:t>git</w:t>
-      </w:r>
-      <w:proofErr w:type="spellEnd"/>
-      <w:r>
-        <w:rPr>
-          <w:b/>
-        </w:rPr>
-        <w:t xml:space="preserve"> commit </w:t>
+      <w:r>
+        <w:rPr>
+          <w:b/>
+        </w:rPr>
+        <w:t xml:space="preserve">git commit </w:t>
       </w:r>
       <w:r>
         <w:rPr>
@@ -488,14 +430,14 @@
         <w:rPr>
           <w:b/>
         </w:rPr>
-        <w:t>m ”</w:t>
+        <w:t>m ”Put</w:t>
       </w:r>
       <w:proofErr w:type="gramEnd"/>
       <w:r>
         <w:rPr>
           <w:b/>
         </w:rPr>
-        <w:t>Put your comments her</w:t>
+        <w:t xml:space="preserve"> your comments her</w:t>
       </w:r>
       <w:r>
         <w:rPr>
@@ -508,19 +450,11 @@
       <w:r>
         <w:t xml:space="preserve">Type in </w:t>
       </w:r>
-      <w:proofErr w:type="spellStart"/>
-      <w:r>
-        <w:rPr>
-          <w:b/>
-        </w:rPr>
-        <w:t>git</w:t>
-      </w:r>
-      <w:proofErr w:type="spellEnd"/>
-      <w:r>
-        <w:rPr>
-          <w:b/>
-        </w:rPr>
-        <w:t xml:space="preserve"> push </w:t>
+      <w:r>
+        <w:rPr>
+          <w:b/>
+        </w:rPr>
+        <w:t xml:space="preserve">git push </w:t>
       </w:r>
       <w:r>
         <w:t>this will push your documents to the repository</w:t>
@@ -545,19 +479,11 @@
       <w:r>
         <w:t xml:space="preserve">-You use </w:t>
       </w:r>
-      <w:proofErr w:type="spellStart"/>
-      <w:r>
-        <w:rPr>
-          <w:b/>
-        </w:rPr>
-        <w:t>git</w:t>
-      </w:r>
-      <w:proofErr w:type="spellEnd"/>
-      <w:r>
-        <w:rPr>
-          <w:b/>
-        </w:rPr>
-        <w:t xml:space="preserve"> status</w:t>
+      <w:r>
+        <w:rPr>
+          <w:b/>
+        </w:rPr>
+        <w:t>git status</w:t>
       </w:r>
       <w:r>
         <w:t xml:space="preserve"> to view the status</w:t>
@@ -602,24 +528,22 @@
       <w:r>
         <w:t xml:space="preserve">-Use </w:t>
       </w:r>
+      <w:r>
+        <w:rPr>
+          <w:b/>
+        </w:rPr>
+        <w:t>cd</w:t>
+      </w:r>
       <w:proofErr w:type="gramStart"/>
       <w:r>
         <w:rPr>
           <w:b/>
         </w:rPr>
-        <w:t>cd ..</w:t>
+        <w:t xml:space="preserve"> ..</w:t>
       </w:r>
       <w:proofErr w:type="gramEnd"/>
       <w:r>
-        <w:t xml:space="preserve"> </w:t>
-      </w:r>
-      <w:proofErr w:type="gramStart"/>
-      <w:r>
-        <w:t>to</w:t>
-      </w:r>
-      <w:proofErr w:type="gramEnd"/>
-      <w:r>
-        <w:t xml:space="preserve"> back out of a directory</w:t>
+        <w:t xml:space="preserve"> to back out of a directory</w:t>
       </w:r>
     </w:p>
     <w:p>
@@ -634,50 +558,39 @@
       </w:r>
       <w:r>
         <w:t xml:space="preserve"> to view the contents of the directory</w:t>
+      </w:r>
+    </w:p>
+    <w:p/>
+    <w:p>
+      <w:pPr>
+        <w:rPr>
+          <w:b/>
+        </w:rPr>
+      </w:pPr>
+      <w:r>
+        <w:rPr>
+          <w:b/>
+        </w:rPr>
+        <w:t>FAQ</w:t>
       </w:r>
       <w:bookmarkStart w:id="0" w:name="_GoBack"/>
       <w:bookmarkEnd w:id="0"/>
     </w:p>
-    <w:p/>
-    <w:p>
-      <w:pPr>
-        <w:pStyle w:val="HTMLPreformatted"/>
-        <w:shd w:val="clear" w:color="auto" w:fill="EFF0F1"/>
-        <w:textAlignment w:val="baseline"/>
-      </w:pPr>
-      <w:r>
-        <w:t xml:space="preserve">FAQ- if you are getting a </w:t>
-      </w:r>
-      <w:r>
-        <w:t>bad</w:t>
-      </w:r>
-      <w:r>
-        <w:t xml:space="preserve"> directory use this line: </w:t>
-      </w:r>
-    </w:p>
-    <w:p>
-      <w:pPr>
-        <w:pStyle w:val="HTMLPreformatted"/>
-        <w:shd w:val="clear" w:color="auto" w:fill="EFF0F1"/>
-        <w:textAlignment w:val="baseline"/>
-        <w:rPr>
-          <w:rFonts w:ascii="Consolas" w:hAnsi="Consolas"/>
-          <w:color w:val="242729"/>
-        </w:rPr>
-      </w:pPr>
-      <w:proofErr w:type="spellStart"/>
-      <w:proofErr w:type="gramStart"/>
-      <w:r>
+    <w:p>
+      <w:r>
+        <w:t>-If you need to change your home directory type in:</w:t>
+      </w:r>
+    </w:p>
+    <w:p>
+      <w:pPr>
         <w:rPr>
           <w:rFonts w:ascii="Consolas" w:hAnsi="Consolas"/>
           <w:color w:val="242729"/>
           <w:bdr w:val="none" w:sz="0" w:space="0" w:color="auto" w:frame="1"/>
           <w:shd w:val="clear" w:color="auto" w:fill="EFF0F1"/>
         </w:rPr>
-        <w:t>setx</w:t>
-      </w:r>
-      <w:proofErr w:type="spellEnd"/>
-      <w:proofErr w:type="gramEnd"/>
+      </w:pPr>
+      <w:proofErr w:type="spellStart"/>
       <w:r>
         <w:rPr>
           <w:rFonts w:ascii="Consolas" w:hAnsi="Consolas"/>
@@ -685,10 +598,84 @@
           <w:bdr w:val="none" w:sz="0" w:space="0" w:color="auto" w:frame="1"/>
           <w:shd w:val="clear" w:color="auto" w:fill="EFF0F1"/>
         </w:rPr>
+        <w:t>setx</w:t>
+      </w:r>
+      <w:proofErr w:type="spellEnd"/>
+      <w:r>
+        <w:rPr>
+          <w:rFonts w:ascii="Consolas" w:hAnsi="Consolas"/>
+          <w:color w:val="242729"/>
+          <w:bdr w:val="none" w:sz="0" w:space="0" w:color="auto" w:frame="1"/>
+          <w:shd w:val="clear" w:color="auto" w:fill="EFF0F1"/>
+        </w:rPr>
         <w:t xml:space="preserve"> HOME "your\path\to\home"</w:t>
       </w:r>
-    </w:p>
-    <w:p/>
+      <w:r>
+        <w:rPr>
+          <w:rFonts w:ascii="Consolas" w:hAnsi="Consolas"/>
+          <w:color w:val="242729"/>
+          <w:bdr w:val="none" w:sz="0" w:space="0" w:color="auto" w:frame="1"/>
+          <w:shd w:val="clear" w:color="auto" w:fill="EFF0F1"/>
+        </w:rPr>
+        <w:t xml:space="preserve"> </w:t>
+      </w:r>
+    </w:p>
+    <w:p>
+      <w:pPr>
+        <w:rPr>
+          <w:rFonts w:ascii="Consolas" w:hAnsi="Consolas"/>
+          <w:color w:val="242729"/>
+          <w:bdr w:val="none" w:sz="0" w:space="0" w:color="auto" w:frame="1"/>
+          <w:shd w:val="clear" w:color="auto" w:fill="EFF0F1"/>
+        </w:rPr>
+      </w:pPr>
+      <w:r>
+        <w:rPr>
+          <w:rFonts w:ascii="Consolas" w:hAnsi="Consolas"/>
+          <w:color w:val="242729"/>
+          <w:bdr w:val="none" w:sz="0" w:space="0" w:color="auto" w:frame="1"/>
+          <w:shd w:val="clear" w:color="auto" w:fill="EFF0F1"/>
+        </w:rPr>
+        <w:t xml:space="preserve">and change “home” to the file path you want it to be </w:t>
+      </w:r>
+      <w:r>
+        <w:rPr>
+          <w:rFonts w:ascii="Consolas" w:hAnsi="Consolas"/>
+          <w:color w:val="242729"/>
+          <w:bdr w:val="none" w:sz="0" w:space="0" w:color="auto" w:frame="1"/>
+          <w:shd w:val="clear" w:color="auto" w:fill="EFF0F1"/>
+        </w:rPr>
+        <w:tab/>
+      </w:r>
+      <w:r>
+        <w:rPr>
+          <w:rFonts w:ascii="Consolas" w:hAnsi="Consolas"/>
+          <w:color w:val="242729"/>
+          <w:bdr w:val="none" w:sz="0" w:space="0" w:color="auto" w:frame="1"/>
+          <w:shd w:val="clear" w:color="auto" w:fill="EFF0F1"/>
+        </w:rPr>
+        <w:tab/>
+      </w:r>
+      <w:r>
+        <w:rPr>
+          <w:rFonts w:ascii="Consolas" w:hAnsi="Consolas"/>
+          <w:color w:val="242729"/>
+          <w:bdr w:val="none" w:sz="0" w:space="0" w:color="auto" w:frame="1"/>
+          <w:shd w:val="clear" w:color="auto" w:fill="EFF0F1"/>
+        </w:rPr>
+        <w:tab/>
+      </w:r>
+      <w:r>
+        <w:rPr>
+          <w:rFonts w:ascii="Consolas" w:hAnsi="Consolas"/>
+          <w:color w:val="242729"/>
+          <w:bdr w:val="none" w:sz="0" w:space="0" w:color="auto" w:frame="1"/>
+          <w:shd w:val="clear" w:color="auto" w:fill="EFF0F1"/>
+        </w:rPr>
+        <w:tab/>
+        <w:t>(i.e. /c/users/Username)</w:t>
+      </w:r>
+    </w:p>
     <w:sectPr>
       <w:pgSz w:w="12240" w:h="15840"/>
       <w:pgMar w:top="1440" w:right="1440" w:bottom="1440" w:left="1440" w:header="720" w:footer="720" w:gutter="0"/>
@@ -700,7 +687,7 @@
 </file>
 
 <file path=word/numbering.xml><?xml version="1.0" encoding="utf-8"?>
-<w:numbering xmlns:wpc="http://schemas.microsoft.com/office/word/2010/wordprocessingCanvas" xmlns:mc="http://schemas.openxmlformats.org/markup-compatibility/2006" xmlns:o="urn:schemas-microsoft-com:office:office" xmlns:r="http://schemas.openxmlformats.org/officeDocument/2006/relationships" xmlns:m="http://schemas.openxmlformats.org/officeDocument/2006/math" xmlns:v="urn:schemas-microsoft-com:vml" xmlns:wp14="http://schemas.microsoft.com/office/word/2010/wordprocessingDrawing" xmlns:wp="http://schemas.openxmlformats.org/drawingml/2006/wordprocessingDrawing" xmlns:w10="urn:schemas-microsoft-com:office:word" xmlns:w="http://schemas.openxmlformats.org/wordprocessingml/2006/main" xmlns:w14="http://schemas.microsoft.com/office/word/2010/wordml" xmlns:w15="http://schemas.microsoft.com/office/word/2012/wordml" xmlns:wpg="http://schemas.microsoft.com/office/word/2010/wordprocessingGroup" xmlns:wpi="http://schemas.microsoft.com/office/word/2010/wordprocessingInk" xmlns:wne="http://schemas.microsoft.com/office/word/2006/wordml" xmlns:wps="http://schemas.microsoft.com/office/word/2010/wordprocessingShape" mc:Ignorable="w14 w15 wp14">
+<w:numbering xmlns:wpc="http://schemas.microsoft.com/office/word/2010/wordprocessingCanvas" xmlns:cx="http://schemas.microsoft.com/office/drawing/2014/chartex" xmlns:cx1="http://schemas.microsoft.com/office/drawing/2015/9/8/chartex" xmlns:cx2="http://schemas.microsoft.com/office/drawing/2015/10/21/chartex" xmlns:cx3="http://schemas.microsoft.com/office/drawing/2016/5/9/chartex" xmlns:cx4="http://schemas.microsoft.com/office/drawing/2016/5/10/chartex" xmlns:cx5="http://schemas.microsoft.com/office/drawing/2016/5/11/chartex" xmlns:cx6="http://schemas.microsoft.com/office/drawing/2016/5/12/chartex" xmlns:cx7="http://schemas.microsoft.com/office/drawing/2016/5/13/chartex" xmlns:cx8="http://schemas.microsoft.com/office/drawing/2016/5/14/chartex" xmlns:mc="http://schemas.openxmlformats.org/markup-compatibility/2006" xmlns:aink="http://schemas.microsoft.com/office/drawing/2016/ink" xmlns:am3d="http://schemas.microsoft.com/office/drawing/2017/model3d" xmlns:o="urn:schemas-microsoft-com:office:office" xmlns:r="http://schemas.openxmlformats.org/officeDocument/2006/relationships" xmlns:m="http://schemas.openxmlformats.org/officeDocument/2006/math" xmlns:v="urn:schemas-microsoft-com:vml" xmlns:wp14="http://schemas.microsoft.com/office/word/2010/wordprocessingDrawing" xmlns:wp="http://schemas.openxmlformats.org/drawingml/2006/wordprocessingDrawing" xmlns:w10="urn:schemas-microsoft-com:office:word" xmlns:w="http://schemas.openxmlformats.org/wordprocessingml/2006/main" xmlns:w14="http://schemas.microsoft.com/office/word/2010/wordml" xmlns:w15="http://schemas.microsoft.com/office/word/2012/wordml" xmlns:w16cid="http://schemas.microsoft.com/office/word/2016/wordml/cid" xmlns:w16se="http://schemas.microsoft.com/office/word/2015/wordml/symex" xmlns:wpg="http://schemas.microsoft.com/office/word/2010/wordprocessingGroup" xmlns:wpi="http://schemas.microsoft.com/office/word/2010/wordprocessingInk" xmlns:wne="http://schemas.microsoft.com/office/word/2006/wordml" xmlns:wps="http://schemas.microsoft.com/office/word/2010/wordprocessingShape" mc:Ignorable="w14 w15 w16se w16cid wp14">
   <w:abstractNum w:abstractNumId="0" w15:restartNumberingAfterBreak="0">
     <w:nsid w:val="08BB1156"/>
     <w:multiLevelType w:val="hybridMultilevel"/>
@@ -888,7 +875,7 @@
 </file>
 
 <file path=word/styles.xml><?xml version="1.0" encoding="utf-8"?>
-<w:styles xmlns:mc="http://schemas.openxmlformats.org/markup-compatibility/2006" xmlns:r="http://schemas.openxmlformats.org/officeDocument/2006/relationships" xmlns:w="http://schemas.openxmlformats.org/wordprocessingml/2006/main" xmlns:w14="http://schemas.microsoft.com/office/word/2010/wordml" xmlns:w15="http://schemas.microsoft.com/office/word/2012/wordml" mc:Ignorable="w14 w15">
+<w:styles xmlns:mc="http://schemas.openxmlformats.org/markup-compatibility/2006" xmlns:r="http://schemas.openxmlformats.org/officeDocument/2006/relationships" xmlns:w="http://schemas.openxmlformats.org/wordprocessingml/2006/main" xmlns:w14="http://schemas.microsoft.com/office/word/2010/wordml" xmlns:w15="http://schemas.microsoft.com/office/word/2012/wordml" xmlns:w16cid="http://schemas.microsoft.com/office/word/2016/wordml/cid" xmlns:w16se="http://schemas.microsoft.com/office/word/2015/wordml/symex" mc:Ignorable="w14 w15 w16se w16cid">
   <w:docDefaults>
     <w:rPrDefault>
       <w:rPr>
@@ -900,7 +887,7 @@
     </w:rPrDefault>
     <w:pPrDefault/>
   </w:docDefaults>
-  <w:latentStyles w:defLockedState="0" w:defUIPriority="99" w:defSemiHidden="0" w:defUnhideWhenUsed="0" w:defQFormat="0" w:count="371">
+  <w:latentStyles w:defLockedState="0" w:defUIPriority="99" w:defSemiHidden="0" w:defUnhideWhenUsed="0" w:defQFormat="0" w:count="375">
     <w:lsdException w:name="Normal" w:uiPriority="0" w:qFormat="1"/>
     <w:lsdException w:name="heading 1" w:uiPriority="9" w:qFormat="1"/>
     <w:lsdException w:name="heading 2" w:semiHidden="1" w:uiPriority="9" w:unhideWhenUsed="1" w:qFormat="1"/>
@@ -1006,7 +993,6 @@
     <w:lsdException w:name="HTML Sample" w:semiHidden="1" w:unhideWhenUsed="1"/>
     <w:lsdException w:name="HTML Typewriter" w:semiHidden="1" w:unhideWhenUsed="1"/>
     <w:lsdException w:name="HTML Variable" w:semiHidden="1" w:unhideWhenUsed="1"/>
-    <w:lsdException w:name="Normal Table" w:semiHidden="1" w:unhideWhenUsed="1"/>
     <w:lsdException w:name="annotation subject" w:semiHidden="1" w:unhideWhenUsed="1"/>
     <w:lsdException w:name="No List" w:semiHidden="1" w:unhideWhenUsed="1"/>
     <w:lsdException w:name="Outline List 1" w:semiHidden="1" w:unhideWhenUsed="1"/>
@@ -1050,10 +1036,8 @@
     <w:lsdException w:name="Table Elegant" w:semiHidden="1" w:unhideWhenUsed="1"/>
     <w:lsdException w:name="Table Professional" w:semiHidden="1" w:unhideWhenUsed="1"/>
     <w:lsdException w:name="Table Subtle 1" w:semiHidden="1" w:unhideWhenUsed="1"/>
-    <w:lsdException w:name="Table Subtle 2" w:semiHidden="1" w:unhideWhenUsed="1"/>
     <w:lsdException w:name="Table Web 1" w:semiHidden="1" w:unhideWhenUsed="1"/>
     <w:lsdException w:name="Table Web 2" w:semiHidden="1" w:unhideWhenUsed="1"/>
-    <w:lsdException w:name="Table Web 3" w:semiHidden="1" w:unhideWhenUsed="1"/>
     <w:lsdException w:name="Balloon Text" w:semiHidden="1" w:unhideWhenUsed="1"/>
     <w:lsdException w:name="Table Grid" w:uiPriority="39"/>
     <w:lsdException w:name="Table Theme" w:semiHidden="1" w:unhideWhenUsed="1"/>
@@ -1272,6 +1256,10 @@
     <w:lsdException w:name="List Table 5 Dark Accent 6" w:uiPriority="50"/>
     <w:lsdException w:name="List Table 6 Colorful Accent 6" w:uiPriority="51"/>
     <w:lsdException w:name="List Table 7 Colorful Accent 6" w:uiPriority="52"/>
+    <w:lsdException w:name="Mention" w:semiHidden="1" w:unhideWhenUsed="1"/>
+    <w:lsdException w:name="Smart Hyperlink" w:semiHidden="1" w:unhideWhenUsed="1"/>
+    <w:lsdException w:name="Hashtag" w:semiHidden="1" w:unhideWhenUsed="1"/>
+    <w:lsdException w:name="Unresolved Mention" w:semiHidden="1" w:unhideWhenUsed="1"/>
   </w:latentStyles>
   <w:style w:type="paragraph" w:default="1" w:styleId="Normal">
     <w:name w:val="Normal"/>

</xml_diff>

<commit_message>
Made slight changes to word document and got rid of a corrupted file
</commit_message>
<xml_diff>
--- a/github help.docx
+++ b/github help.docx
@@ -1,6 +1,6 @@
 
 <file path=word/document.xml><?xml version="1.0" encoding="utf-8"?>
-<w:document xmlns:wpc="http://schemas.microsoft.com/office/word/2010/wordprocessingCanvas" xmlns:cx="http://schemas.microsoft.com/office/drawing/2014/chartex" xmlns:cx1="http://schemas.microsoft.com/office/drawing/2015/9/8/chartex" xmlns:cx2="http://schemas.microsoft.com/office/drawing/2015/10/21/chartex" xmlns:cx3="http://schemas.microsoft.com/office/drawing/2016/5/9/chartex" xmlns:cx4="http://schemas.microsoft.com/office/drawing/2016/5/10/chartex" xmlns:cx5="http://schemas.microsoft.com/office/drawing/2016/5/11/chartex" xmlns:cx6="http://schemas.microsoft.com/office/drawing/2016/5/12/chartex" xmlns:cx7="http://schemas.microsoft.com/office/drawing/2016/5/13/chartex" xmlns:cx8="http://schemas.microsoft.com/office/drawing/2016/5/14/chartex" xmlns:mc="http://schemas.openxmlformats.org/markup-compatibility/2006" xmlns:aink="http://schemas.microsoft.com/office/drawing/2016/ink" xmlns:am3d="http://schemas.microsoft.com/office/drawing/2017/model3d" xmlns:o="urn:schemas-microsoft-com:office:office" xmlns:r="http://schemas.openxmlformats.org/officeDocument/2006/relationships" xmlns:m="http://schemas.openxmlformats.org/officeDocument/2006/math" xmlns:v="urn:schemas-microsoft-com:vml" xmlns:wp14="http://schemas.microsoft.com/office/word/2010/wordprocessingDrawing" xmlns:wp="http://schemas.openxmlformats.org/drawingml/2006/wordprocessingDrawing" xmlns:w10="urn:schemas-microsoft-com:office:word" xmlns:w="http://schemas.openxmlformats.org/wordprocessingml/2006/main" xmlns:w14="http://schemas.microsoft.com/office/word/2010/wordml" xmlns:w15="http://schemas.microsoft.com/office/word/2012/wordml" xmlns:w16cid="http://schemas.microsoft.com/office/word/2016/wordml/cid" xmlns:w16se="http://schemas.microsoft.com/office/word/2015/wordml/symex" xmlns:wpg="http://schemas.microsoft.com/office/word/2010/wordprocessingGroup" xmlns:wpi="http://schemas.microsoft.com/office/word/2010/wordprocessingInk" xmlns:wne="http://schemas.microsoft.com/office/word/2006/wordml" xmlns:wps="http://schemas.microsoft.com/office/word/2010/wordprocessingShape" mc:Ignorable="w14 w15 w16se w16cid wp14">
+<w:document xmlns:wpc="http://schemas.microsoft.com/office/word/2010/wordprocessingCanvas" xmlns:mo="http://schemas.microsoft.com/office/mac/office/2008/main" xmlns:mc="http://schemas.openxmlformats.org/markup-compatibility/2006" xmlns:mv="urn:schemas-microsoft-com:mac:vml" xmlns:o="urn:schemas-microsoft-com:office:office" xmlns:r="http://schemas.openxmlformats.org/officeDocument/2006/relationships" xmlns:m="http://schemas.openxmlformats.org/officeDocument/2006/math" xmlns:v="urn:schemas-microsoft-com:vml" xmlns:wp14="http://schemas.microsoft.com/office/word/2010/wordprocessingDrawing" xmlns:wp="http://schemas.openxmlformats.org/drawingml/2006/wordprocessingDrawing" xmlns:w10="urn:schemas-microsoft-com:office:word" xmlns:w="http://schemas.openxmlformats.org/wordprocessingml/2006/main" xmlns:w14="http://schemas.microsoft.com/office/word/2010/wordml" xmlns:w15="http://schemas.microsoft.com/office/word/2012/wordml" xmlns:wpg="http://schemas.microsoft.com/office/word/2010/wordprocessingGroup" xmlns:wpi="http://schemas.microsoft.com/office/word/2010/wordprocessingInk" xmlns:wne="http://schemas.microsoft.com/office/word/2006/wordml" xmlns:wps="http://schemas.microsoft.com/office/word/2010/wordprocessingShape" mc:Ignorable="w14 w15 wp14">
   <w:body>
     <w:p>
       <w:pPr>
@@ -69,18 +69,10 @@
         </w:numPr>
       </w:pPr>
       <w:r>
-        <w:t xml:space="preserve">Go to </w:t>
-      </w:r>
-      <w:proofErr w:type="spellStart"/>
-      <w:r>
-        <w:t>github</w:t>
-      </w:r>
-      <w:proofErr w:type="spellEnd"/>
-      <w:r>
-        <w:t xml:space="preserve"> and click on</w:t>
-      </w:r>
-      <w:r>
-        <w:t xml:space="preserve"> clone or download and copy and paste the URL</w:t>
+        <w:t>Go to github and click on</w:t>
+      </w:r>
+      <w:r>
+        <w:t xml:space="preserve"> clone or download and copy the URL</w:t>
       </w:r>
     </w:p>
     <w:p>
@@ -162,15 +154,7 @@
         <w:t xml:space="preserve"> (PC)</w:t>
       </w:r>
       <w:r>
-        <w:t xml:space="preserve"> and navigate to your folder you want to place the </w:t>
-      </w:r>
-      <w:proofErr w:type="spellStart"/>
-      <w:r>
-        <w:t>github</w:t>
-      </w:r>
-      <w:proofErr w:type="spellEnd"/>
-      <w:r>
-        <w:t xml:space="preserve"> repository in.</w:t>
+        <w:t xml:space="preserve"> and navigate to your folder you want to place the github repository in.</w:t>
       </w:r>
     </w:p>
     <w:p>
@@ -360,17 +344,22 @@
       </w:r>
     </w:p>
     <w:p>
-      <w:r>
-        <w:t>In order to update to the latest version of the files type in ‘</w:t>
-      </w:r>
-      <w:r>
-        <w:rPr>
-          <w:u w:val="single"/>
+      <w:bookmarkStart w:id="0" w:name="_GoBack"/>
+      <w:bookmarkEnd w:id="0"/>
+      <w:r>
+        <w:t>In order to update to the lates</w:t>
+      </w:r>
+      <w:r>
+        <w:t xml:space="preserve">t version of the files type in </w:t>
+      </w:r>
+      <w:r>
+        <w:rPr>
+          <w:b/>
         </w:rPr>
         <w:t>git pull</w:t>
       </w:r>
       <w:r>
-        <w:t>’ this will pull the information onto your computer</w:t>
+        <w:t xml:space="preserve"> this will pull the information onto your computer</w:t>
       </w:r>
     </w:p>
     <w:p/>
@@ -388,16 +377,15 @@
       </w:r>
     </w:p>
     <w:p>
-      <w:r>
-        <w:t xml:space="preserve">In </w:t>
-      </w:r>
-      <w:proofErr w:type="spellStart"/>
-      <w:r>
-        <w:t>github</w:t>
-      </w:r>
-      <w:proofErr w:type="spellEnd"/>
-      <w:r>
-        <w:t xml:space="preserve"> type in </w:t>
+      <w:pPr>
+        <w:pStyle w:val="ListParagraph"/>
+        <w:numPr>
+          <w:ilvl w:val="0"/>
+          <w:numId w:val="3"/>
+        </w:numPr>
+      </w:pPr>
+      <w:r>
+        <w:t xml:space="preserve">In github type in </w:t>
       </w:r>
       <w:r>
         <w:rPr>
@@ -410,6 +398,13 @@
       </w:r>
     </w:p>
     <w:p>
+      <w:pPr>
+        <w:pStyle w:val="ListParagraph"/>
+        <w:numPr>
+          <w:ilvl w:val="0"/>
+          <w:numId w:val="3"/>
+        </w:numPr>
+      </w:pPr>
       <w:r>
         <w:t xml:space="preserve">Type in </w:t>
       </w:r>
@@ -447,6 +442,13 @@
       </w:r>
     </w:p>
     <w:p>
+      <w:pPr>
+        <w:pStyle w:val="ListParagraph"/>
+        <w:numPr>
+          <w:ilvl w:val="0"/>
+          <w:numId w:val="3"/>
+        </w:numPr>
+      </w:pPr>
       <w:r>
         <w:t xml:space="preserve">Type in </w:t>
       </w:r>
@@ -532,16 +534,8 @@
         <w:rPr>
           <w:b/>
         </w:rPr>
-        <w:t>cd</w:t>
-      </w:r>
-      <w:proofErr w:type="gramStart"/>
-      <w:r>
-        <w:rPr>
-          <w:b/>
-        </w:rPr>
-        <w:t xml:space="preserve"> ..</w:t>
-      </w:r>
-      <w:proofErr w:type="gramEnd"/>
+        <w:t>cd ..</w:t>
+      </w:r>
       <w:r>
         <w:t xml:space="preserve"> to back out of a directory</w:t>
       </w:r>
@@ -573,8 +567,6 @@
         </w:rPr>
         <w:t>FAQ</w:t>
       </w:r>
-      <w:bookmarkStart w:id="0" w:name="_GoBack"/>
-      <w:bookmarkEnd w:id="0"/>
     </w:p>
     <w:p>
       <w:r>
@@ -687,8 +679,8 @@
 </file>
 
 <file path=word/numbering.xml><?xml version="1.0" encoding="utf-8"?>
-<w:numbering xmlns:wpc="http://schemas.microsoft.com/office/word/2010/wordprocessingCanvas" xmlns:cx="http://schemas.microsoft.com/office/drawing/2014/chartex" xmlns:cx1="http://schemas.microsoft.com/office/drawing/2015/9/8/chartex" xmlns:cx2="http://schemas.microsoft.com/office/drawing/2015/10/21/chartex" xmlns:cx3="http://schemas.microsoft.com/office/drawing/2016/5/9/chartex" xmlns:cx4="http://schemas.microsoft.com/office/drawing/2016/5/10/chartex" xmlns:cx5="http://schemas.microsoft.com/office/drawing/2016/5/11/chartex" xmlns:cx6="http://schemas.microsoft.com/office/drawing/2016/5/12/chartex" xmlns:cx7="http://schemas.microsoft.com/office/drawing/2016/5/13/chartex" xmlns:cx8="http://schemas.microsoft.com/office/drawing/2016/5/14/chartex" xmlns:mc="http://schemas.openxmlformats.org/markup-compatibility/2006" xmlns:aink="http://schemas.microsoft.com/office/drawing/2016/ink" xmlns:am3d="http://schemas.microsoft.com/office/drawing/2017/model3d" xmlns:o="urn:schemas-microsoft-com:office:office" xmlns:r="http://schemas.openxmlformats.org/officeDocument/2006/relationships" xmlns:m="http://schemas.openxmlformats.org/officeDocument/2006/math" xmlns:v="urn:schemas-microsoft-com:vml" xmlns:wp14="http://schemas.microsoft.com/office/word/2010/wordprocessingDrawing" xmlns:wp="http://schemas.openxmlformats.org/drawingml/2006/wordprocessingDrawing" xmlns:w10="urn:schemas-microsoft-com:office:word" xmlns:w="http://schemas.openxmlformats.org/wordprocessingml/2006/main" xmlns:w14="http://schemas.microsoft.com/office/word/2010/wordml" xmlns:w15="http://schemas.microsoft.com/office/word/2012/wordml" xmlns:w16cid="http://schemas.microsoft.com/office/word/2016/wordml/cid" xmlns:w16se="http://schemas.microsoft.com/office/word/2015/wordml/symex" xmlns:wpg="http://schemas.microsoft.com/office/word/2010/wordprocessingGroup" xmlns:wpi="http://schemas.microsoft.com/office/word/2010/wordprocessingInk" xmlns:wne="http://schemas.microsoft.com/office/word/2006/wordml" xmlns:wps="http://schemas.microsoft.com/office/word/2010/wordprocessingShape" mc:Ignorable="w14 w15 w16se w16cid wp14">
-  <w:abstractNum w:abstractNumId="0" w15:restartNumberingAfterBreak="0">
+<w:numbering xmlns:wpc="http://schemas.microsoft.com/office/word/2010/wordprocessingCanvas" xmlns:mo="http://schemas.microsoft.com/office/mac/office/2008/main" xmlns:mc="http://schemas.openxmlformats.org/markup-compatibility/2006" xmlns:mv="urn:schemas-microsoft-com:mac:vml" xmlns:o="urn:schemas-microsoft-com:office:office" xmlns:r="http://schemas.openxmlformats.org/officeDocument/2006/relationships" xmlns:m="http://schemas.openxmlformats.org/officeDocument/2006/math" xmlns:v="urn:schemas-microsoft-com:vml" xmlns:wp14="http://schemas.microsoft.com/office/word/2010/wordprocessingDrawing" xmlns:wp="http://schemas.openxmlformats.org/drawingml/2006/wordprocessingDrawing" xmlns:w10="urn:schemas-microsoft-com:office:word" xmlns:w="http://schemas.openxmlformats.org/wordprocessingml/2006/main" xmlns:w14="http://schemas.microsoft.com/office/word/2010/wordml" xmlns:w15="http://schemas.microsoft.com/office/word/2012/wordml" xmlns:wpg="http://schemas.microsoft.com/office/word/2010/wordprocessingGroup" xmlns:wpi="http://schemas.microsoft.com/office/word/2010/wordprocessingInk" xmlns:wne="http://schemas.microsoft.com/office/word/2006/wordml" xmlns:wps="http://schemas.microsoft.com/office/word/2010/wordprocessingShape" mc:Ignorable="w14 w15 wp14">
+  <w:abstractNum w:abstractNumId="0">
     <w:nsid w:val="08BB1156"/>
     <w:multiLevelType w:val="hybridMultilevel"/>
     <w:tmpl w:val="34BC9CF2"/>
@@ -777,7 +769,120 @@
       </w:pPr>
     </w:lvl>
   </w:abstractNum>
-  <w:abstractNum w:abstractNumId="1" w15:restartNumberingAfterBreak="0">
+  <w:abstractNum w:abstractNumId="1">
+    <w:nsid w:val="0FF02A74"/>
+    <w:multiLevelType w:val="hybridMultilevel"/>
+    <w:tmpl w:val="D7F46046"/>
+    <w:lvl w:ilvl="0" w:tplc="04090001">
+      <w:start w:val="1"/>
+      <w:numFmt w:val="bullet"/>
+      <w:lvlText w:val=""/>
+      <w:lvlJc w:val="left"/>
+      <w:pPr>
+        <w:ind w:left="720" w:hanging="360"/>
+      </w:pPr>
+      <w:rPr>
+        <w:rFonts w:ascii="Symbol" w:hAnsi="Symbol" w:hint="default"/>
+      </w:rPr>
+    </w:lvl>
+    <w:lvl w:ilvl="1" w:tplc="04090003" w:tentative="1">
+      <w:start w:val="1"/>
+      <w:numFmt w:val="bullet"/>
+      <w:lvlText w:val="o"/>
+      <w:lvlJc w:val="left"/>
+      <w:pPr>
+        <w:ind w:left="1440" w:hanging="360"/>
+      </w:pPr>
+      <w:rPr>
+        <w:rFonts w:ascii="Courier New" w:hAnsi="Courier New" w:cs="Courier New" w:hint="default"/>
+      </w:rPr>
+    </w:lvl>
+    <w:lvl w:ilvl="2" w:tplc="04090005" w:tentative="1">
+      <w:start w:val="1"/>
+      <w:numFmt w:val="bullet"/>
+      <w:lvlText w:val=""/>
+      <w:lvlJc w:val="left"/>
+      <w:pPr>
+        <w:ind w:left="2160" w:hanging="360"/>
+      </w:pPr>
+      <w:rPr>
+        <w:rFonts w:ascii="Wingdings" w:hAnsi="Wingdings" w:hint="default"/>
+      </w:rPr>
+    </w:lvl>
+    <w:lvl w:ilvl="3" w:tplc="04090001" w:tentative="1">
+      <w:start w:val="1"/>
+      <w:numFmt w:val="bullet"/>
+      <w:lvlText w:val=""/>
+      <w:lvlJc w:val="left"/>
+      <w:pPr>
+        <w:ind w:left="2880" w:hanging="360"/>
+      </w:pPr>
+      <w:rPr>
+        <w:rFonts w:ascii="Symbol" w:hAnsi="Symbol" w:hint="default"/>
+      </w:rPr>
+    </w:lvl>
+    <w:lvl w:ilvl="4" w:tplc="04090003" w:tentative="1">
+      <w:start w:val="1"/>
+      <w:numFmt w:val="bullet"/>
+      <w:lvlText w:val="o"/>
+      <w:lvlJc w:val="left"/>
+      <w:pPr>
+        <w:ind w:left="3600" w:hanging="360"/>
+      </w:pPr>
+      <w:rPr>
+        <w:rFonts w:ascii="Courier New" w:hAnsi="Courier New" w:cs="Courier New" w:hint="default"/>
+      </w:rPr>
+    </w:lvl>
+    <w:lvl w:ilvl="5" w:tplc="04090005" w:tentative="1">
+      <w:start w:val="1"/>
+      <w:numFmt w:val="bullet"/>
+      <w:lvlText w:val=""/>
+      <w:lvlJc w:val="left"/>
+      <w:pPr>
+        <w:ind w:left="4320" w:hanging="360"/>
+      </w:pPr>
+      <w:rPr>
+        <w:rFonts w:ascii="Wingdings" w:hAnsi="Wingdings" w:hint="default"/>
+      </w:rPr>
+    </w:lvl>
+    <w:lvl w:ilvl="6" w:tplc="04090001" w:tentative="1">
+      <w:start w:val="1"/>
+      <w:numFmt w:val="bullet"/>
+      <w:lvlText w:val=""/>
+      <w:lvlJc w:val="left"/>
+      <w:pPr>
+        <w:ind w:left="5040" w:hanging="360"/>
+      </w:pPr>
+      <w:rPr>
+        <w:rFonts w:ascii="Symbol" w:hAnsi="Symbol" w:hint="default"/>
+      </w:rPr>
+    </w:lvl>
+    <w:lvl w:ilvl="7" w:tplc="04090003" w:tentative="1">
+      <w:start w:val="1"/>
+      <w:numFmt w:val="bullet"/>
+      <w:lvlText w:val="o"/>
+      <w:lvlJc w:val="left"/>
+      <w:pPr>
+        <w:ind w:left="5760" w:hanging="360"/>
+      </w:pPr>
+      <w:rPr>
+        <w:rFonts w:ascii="Courier New" w:hAnsi="Courier New" w:cs="Courier New" w:hint="default"/>
+      </w:rPr>
+    </w:lvl>
+    <w:lvl w:ilvl="8" w:tplc="04090005" w:tentative="1">
+      <w:start w:val="1"/>
+      <w:numFmt w:val="bullet"/>
+      <w:lvlText w:val=""/>
+      <w:lvlJc w:val="left"/>
+      <w:pPr>
+        <w:ind w:left="6480" w:hanging="360"/>
+      </w:pPr>
+      <w:rPr>
+        <w:rFonts w:ascii="Wingdings" w:hAnsi="Wingdings" w:hint="default"/>
+      </w:rPr>
+    </w:lvl>
+  </w:abstractNum>
+  <w:abstractNum w:abstractNumId="2">
     <w:nsid w:val="30F55879"/>
     <w:multiLevelType w:val="hybridMultilevel"/>
     <w:tmpl w:val="6C62615C"/>
@@ -869,13 +974,16 @@
     <w:abstractNumId w:val="0"/>
   </w:num>
   <w:num w:numId="2">
+    <w:abstractNumId w:val="2"/>
+  </w:num>
+  <w:num w:numId="3">
     <w:abstractNumId w:val="1"/>
   </w:num>
 </w:numbering>
 </file>
 
 <file path=word/styles.xml><?xml version="1.0" encoding="utf-8"?>
-<w:styles xmlns:mc="http://schemas.openxmlformats.org/markup-compatibility/2006" xmlns:r="http://schemas.openxmlformats.org/officeDocument/2006/relationships" xmlns:w="http://schemas.openxmlformats.org/wordprocessingml/2006/main" xmlns:w14="http://schemas.microsoft.com/office/word/2010/wordml" xmlns:w15="http://schemas.microsoft.com/office/word/2012/wordml" xmlns:w16cid="http://schemas.microsoft.com/office/word/2016/wordml/cid" xmlns:w16se="http://schemas.microsoft.com/office/word/2015/wordml/symex" mc:Ignorable="w14 w15 w16se w16cid">
+<w:styles xmlns:mc="http://schemas.openxmlformats.org/markup-compatibility/2006" xmlns:r="http://schemas.openxmlformats.org/officeDocument/2006/relationships" xmlns:w="http://schemas.openxmlformats.org/wordprocessingml/2006/main" xmlns:w14="http://schemas.microsoft.com/office/word/2010/wordml" xmlns:w15="http://schemas.microsoft.com/office/word/2012/wordml" mc:Ignorable="w14 w15">
   <w:docDefaults>
     <w:rPrDefault>
       <w:rPr>
@@ -887,7 +995,7 @@
     </w:rPrDefault>
     <w:pPrDefault/>
   </w:docDefaults>
-  <w:latentStyles w:defLockedState="0" w:defUIPriority="99" w:defSemiHidden="0" w:defUnhideWhenUsed="0" w:defQFormat="0" w:count="375">
+  <w:latentStyles w:defLockedState="0" w:defUIPriority="99" w:defSemiHidden="0" w:defUnhideWhenUsed="0" w:defQFormat="0" w:count="382">
     <w:lsdException w:name="Normal" w:uiPriority="0" w:qFormat="1"/>
     <w:lsdException w:name="heading 1" w:uiPriority="9" w:qFormat="1"/>
     <w:lsdException w:name="heading 2" w:semiHidden="1" w:uiPriority="9" w:unhideWhenUsed="1" w:qFormat="1"/>
@@ -993,6 +1101,7 @@
     <w:lsdException w:name="HTML Sample" w:semiHidden="1" w:unhideWhenUsed="1"/>
     <w:lsdException w:name="HTML Typewriter" w:semiHidden="1" w:unhideWhenUsed="1"/>
     <w:lsdException w:name="HTML Variable" w:semiHidden="1" w:unhideWhenUsed="1"/>
+    <w:lsdException w:name="Normal Table" w:semiHidden="1" w:unhideWhenUsed="1"/>
     <w:lsdException w:name="annotation subject" w:semiHidden="1" w:unhideWhenUsed="1"/>
     <w:lsdException w:name="No List" w:semiHidden="1" w:unhideWhenUsed="1"/>
     <w:lsdException w:name="Outline List 1" w:semiHidden="1" w:unhideWhenUsed="1"/>
@@ -1036,8 +1145,10 @@
     <w:lsdException w:name="Table Elegant" w:semiHidden="1" w:unhideWhenUsed="1"/>
     <w:lsdException w:name="Table Professional" w:semiHidden="1" w:unhideWhenUsed="1"/>
     <w:lsdException w:name="Table Subtle 1" w:semiHidden="1" w:unhideWhenUsed="1"/>
+    <w:lsdException w:name="Table Subtle 2" w:semiHidden="1" w:unhideWhenUsed="1"/>
     <w:lsdException w:name="Table Web 1" w:semiHidden="1" w:unhideWhenUsed="1"/>
     <w:lsdException w:name="Table Web 2" w:semiHidden="1" w:unhideWhenUsed="1"/>
+    <w:lsdException w:name="Table Web 3" w:semiHidden="1" w:unhideWhenUsed="1"/>
     <w:lsdException w:name="Balloon Text" w:semiHidden="1" w:unhideWhenUsed="1"/>
     <w:lsdException w:name="Table Grid" w:uiPriority="39"/>
     <w:lsdException w:name="Table Theme" w:semiHidden="1" w:unhideWhenUsed="1"/>
@@ -1258,8 +1369,6 @@
     <w:lsdException w:name="List Table 7 Colorful Accent 6" w:uiPriority="52"/>
     <w:lsdException w:name="Mention" w:semiHidden="1" w:unhideWhenUsed="1"/>
     <w:lsdException w:name="Smart Hyperlink" w:semiHidden="1" w:unhideWhenUsed="1"/>
-    <w:lsdException w:name="Hashtag" w:semiHidden="1" w:unhideWhenUsed="1"/>
-    <w:lsdException w:name="Unresolved Mention" w:semiHidden="1" w:unhideWhenUsed="1"/>
   </w:latentStyles>
   <w:style w:type="paragraph" w:default="1" w:styleId="Normal">
     <w:name w:val="Normal"/>

</xml_diff>